<commit_message>
updated resume, fixed minor styling on copywrite and resume download button
</commit_message>
<xml_diff>
--- a/DONealResume.docx
+++ b/DONealResume.docx
@@ -151,8 +151,8 @@
             <w:rPr>
               <w:rFonts w:ascii="Times New Roman" w:eastAsia="Times New Roman" w:hAnsi="Times New Roman" w:cs="Times New Roman"/>
               <w:color w:val="404040" w:themeColor="text1" w:themeTint="BF"/>
-              <w:sz w:val="29"/>
-              <w:szCs w:val="29"/>
+              <w:sz w:val="28"/>
+              <w:szCs w:val="28"/>
               <w:shd w:val="clear" w:color="auto" w:fill="FFFFFF"/>
             </w:rPr>
           </w:pPr>
@@ -166,6 +166,28 @@
             </w:rPr>
             <w:t>Full Stack Developer</w:t>
           </w:r>
+        </w:p>
+        <w:p>
+          <w:pPr>
+            <w:spacing w:after="0" w:line="240" w:lineRule="auto"/>
+            <w:rPr>
+              <w:rFonts w:asciiTheme="majorHAnsi" w:eastAsia="Times New Roman" w:hAnsiTheme="majorHAnsi" w:cs="Times New Roman"/>
+              <w:color w:val="548DD4" w:themeColor="text2" w:themeTint="99"/>
+              <w:sz w:val="29"/>
+              <w:szCs w:val="29"/>
+              <w:shd w:val="clear" w:color="auto" w:fill="FFFFFF"/>
+            </w:rPr>
+          </w:pPr>
+          <w:hyperlink r:id="rId7" w:history="1">
+            <w:r>
+              <w:rPr>
+                <w:rStyle w:val="Hyperlink"/>
+                <w:rFonts w:asciiTheme="majorHAnsi" w:hAnsiTheme="majorHAnsi"/>
+                <w:color w:val="548DD4" w:themeColor="text2" w:themeTint="99"/>
+              </w:rPr>
+              <w:t>https://danioneal.dev/</w:t>
+            </w:r>
+          </w:hyperlink>
         </w:p>
         <w:p>
           <w:pPr>
@@ -314,6 +336,8 @@
       <w:r>
         <w:tab/>
       </w:r>
+      <w:bookmarkStart w:id="0" w:name="_GoBack"/>
+      <w:bookmarkEnd w:id="0"/>
     </w:p>
     <w:p>
       <w:pPr>
@@ -2325,7 +2349,7 @@
                     </pic:cNvPicPr>
                   </pic:nvPicPr>
                   <pic:blipFill>
-                    <a:blip r:embed="rId7">
+                    <a:blip r:embed="rId8">
                       <a:extLst>
                         <a:ext uri="{28A0092B-C50C-407E-A947-70E740481C1C}">
                           <a14:useLocalDpi xmlns:a14="http://schemas.microsoft.com/office/drawing/2010/main" val="0"/>
@@ -2365,7 +2389,7 @@
       <w:r>
         <w:tab/>
       </w:r>
-      <w:hyperlink r:id="rId8" w:history="1">
+      <w:hyperlink r:id="rId9" w:history="1">
         <w:r>
           <w:rPr>
             <w:rStyle w:val="Hyperlink"/>
@@ -2419,7 +2443,7 @@
                     </pic:cNvPicPr>
                   </pic:nvPicPr>
                   <pic:blipFill>
-                    <a:blip r:embed="rId9">
+                    <a:blip r:embed="rId10">
                       <a:extLst>
                         <a:ext uri="{28A0092B-C50C-407E-A947-70E740481C1C}">
                           <a14:useLocalDpi xmlns:a14="http://schemas.microsoft.com/office/drawing/2010/main" val="0"/>
@@ -2459,7 +2483,7 @@
       <w:r>
         <w:tab/>
       </w:r>
-      <w:hyperlink r:id="rId10" w:history="1">
+      <w:hyperlink r:id="rId11" w:history="1">
         <w:r>
           <w:rPr>
             <w:rStyle w:val="Hyperlink"/>
@@ -2477,8 +2501,6 @@
         <w:pStyle w:val="BodyText"/>
         <w:spacing w:before="147" w:line="288" w:lineRule="auto"/>
       </w:pPr>
-      <w:bookmarkStart w:id="0" w:name="_GoBack"/>
-      <w:bookmarkEnd w:id="0"/>
     </w:p>
     <w:sectPr>
       <w:pgSz w:w="12240" w:h="15840"/>
@@ -4994,6 +5016,7 @@
     <w:rsid w:val="006A1177"/>
     <w:rsid w:val="00753B9F"/>
     <w:rsid w:val="007B5F88"/>
+    <w:rsid w:val="0080762A"/>
     <w:rsid w:val="009572BF"/>
     <w:rsid w:val="009C3A5B"/>
     <w:rsid w:val="00AA6B6B"/>

</xml_diff>